<commit_message>
Added voting class and controller
</commit_message>
<xml_diff>
--- a/Design Specs/Design Specs.docx
+++ b/Design Specs/Design Specs.docx
@@ -418,492 +418,543 @@
       <w:r>
         <w:t>Return a list of households the user’s Facebook friends belong to, but the user does not belong to</w:t>
       </w:r>
+    </w:p>
+    <w:p>
+      <w:pPr>
+        <w:pStyle w:val="ListParagraph"/>
+        <w:numPr>
+          <w:ilvl w:val="1"/>
+          <w:numId w:val="1"/>
+        </w:numPr>
+      </w:pPr>
+      <w:r>
+        <w:t xml:space="preserve">Get list of </w:t>
+      </w:r>
+      <w:r>
+        <w:t>member</w:t>
+      </w:r>
+      <w:r>
+        <w:t xml:space="preserve"> for a household ID via a get request with following info:</w:t>
+      </w:r>
+    </w:p>
+    <w:p>
+      <w:pPr>
+        <w:pStyle w:val="ListParagraph"/>
+        <w:numPr>
+          <w:ilvl w:val="2"/>
+          <w:numId w:val="1"/>
+        </w:numPr>
+        <w:rPr>
+          <w:rFonts w:ascii="Times New Roman" w:hAnsi="Times New Roman" w:cs="Times New Roman"/>
+        </w:rPr>
+      </w:pPr>
+      <w:r>
+        <w:rPr>
+          <w:rFonts w:ascii="Times New Roman" w:hAnsi="Times New Roman" w:cs="Times New Roman"/>
+        </w:rPr>
+        <w:t>Name of the member (from Facebook)</w:t>
+      </w:r>
+    </w:p>
+    <w:p>
+      <w:pPr>
+        <w:pStyle w:val="ListParagraph"/>
+        <w:numPr>
+          <w:ilvl w:val="2"/>
+          <w:numId w:val="1"/>
+        </w:numPr>
+        <w:rPr>
+          <w:rFonts w:ascii="Times New Roman" w:hAnsi="Times New Roman" w:cs="Times New Roman"/>
+        </w:rPr>
+      </w:pPr>
+      <w:r>
+        <w:rPr>
+          <w:rFonts w:ascii="Times New Roman" w:hAnsi="Times New Roman" w:cs="Times New Roman"/>
+        </w:rPr>
+        <w:t>Member status (approved, pending, declined)</w:t>
+      </w:r>
+    </w:p>
+    <w:p>
+      <w:pPr>
+        <w:pStyle w:val="ListParagraph"/>
+        <w:numPr>
+          <w:ilvl w:val="2"/>
+          <w:numId w:val="1"/>
+        </w:numPr>
+        <w:rPr>
+          <w:rFonts w:ascii="Times New Roman" w:hAnsi="Times New Roman" w:cs="Times New Roman"/>
+        </w:rPr>
+      </w:pPr>
+      <w:r>
+        <w:rPr>
+          <w:rFonts w:ascii="Times New Roman" w:hAnsi="Times New Roman" w:cs="Times New Roman"/>
+        </w:rPr>
+        <w:t>Current karma balance</w:t>
+      </w:r>
+    </w:p>
+    <w:p>
+      <w:pPr>
+        <w:pStyle w:val="ListParagraph"/>
+        <w:numPr>
+          <w:ilvl w:val="2"/>
+          <w:numId w:val="1"/>
+        </w:numPr>
+      </w:pPr>
+      <w:r>
+        <w:t>Whether member is current Landlord</w:t>
+      </w:r>
+    </w:p>
+    <w:p>
+      <w:pPr>
+        <w:pStyle w:val="ListParagraph"/>
+        <w:numPr>
+          <w:ilvl w:val="2"/>
+          <w:numId w:val="1"/>
+        </w:numPr>
+      </w:pPr>
+      <w:r>
+        <w:t>Whether member is currently under vote to be Landlord</w:t>
+      </w:r>
+    </w:p>
+    <w:p>
+      <w:pPr>
+        <w:pStyle w:val="ListParagraph"/>
+        <w:numPr>
+          <w:ilvl w:val="2"/>
+          <w:numId w:val="1"/>
+        </w:numPr>
+      </w:pPr>
+      <w:r>
+        <w:t>Whether member is currently under vote to be approved</w:t>
+      </w:r>
+    </w:p>
+    <w:p>
+      <w:pPr>
+        <w:pStyle w:val="ListParagraph"/>
+        <w:numPr>
+          <w:ilvl w:val="2"/>
+          <w:numId w:val="1"/>
+        </w:numPr>
+      </w:pPr>
+      <w:r>
+        <w:t>Whether member is currently under vote to be evicted</w:t>
+      </w:r>
+    </w:p>
+    <w:p>
+      <w:pPr>
+        <w:pStyle w:val="ListParagraph"/>
+        <w:ind w:left="2160"/>
+      </w:pPr>
+    </w:p>
+    <w:p>
+      <w:pPr>
+        <w:pStyle w:val="ListParagraph"/>
+        <w:numPr>
+          <w:ilvl w:val="0"/>
+          <w:numId w:val="1"/>
+        </w:numPr>
+      </w:pPr>
+      <w:r>
+        <w:t>Notification controller:</w:t>
+      </w:r>
+    </w:p>
+    <w:p>
+      <w:pPr>
+        <w:pStyle w:val="ListParagraph"/>
+        <w:numPr>
+          <w:ilvl w:val="1"/>
+          <w:numId w:val="1"/>
+        </w:numPr>
+      </w:pPr>
+      <w:r>
+        <w:t>Return notification preferences for the user for a given household via a get request, and allow a user to update these preferences via a post request:</w:t>
+      </w:r>
+    </w:p>
+    <w:p>
+      <w:pPr>
+        <w:pStyle w:val="ListParagraph"/>
+        <w:numPr>
+          <w:ilvl w:val="2"/>
+          <w:numId w:val="1"/>
+        </w:numPr>
+        <w:rPr>
+          <w:rFonts w:ascii="Times New Roman" w:hAnsi="Times New Roman" w:cs="Times New Roman"/>
+        </w:rPr>
+      </w:pPr>
+      <w:r>
+        <w:rPr>
+          <w:rFonts w:ascii="Times New Roman" w:hAnsi="Times New Roman" w:cs="Times New Roman"/>
+        </w:rPr>
+        <w:lastRenderedPageBreak/>
+        <w:t>Receiving push notifications for updates on requests/votes (vote increase, request approved, request failed, etc).</w:t>
+      </w:r>
+    </w:p>
+    <w:p>
+      <w:pPr>
+        <w:pStyle w:val="ListParagraph"/>
+        <w:numPr>
+          <w:ilvl w:val="2"/>
+          <w:numId w:val="1"/>
+        </w:numPr>
+        <w:rPr>
+          <w:rFonts w:ascii="Times New Roman" w:hAnsi="Times New Roman" w:cs="Times New Roman"/>
+        </w:rPr>
+      </w:pPr>
+      <w:r>
+        <w:rPr>
+          <w:rFonts w:ascii="Times New Roman" w:hAnsi="Times New Roman" w:cs="Times New Roman"/>
+        </w:rPr>
+        <w:t>Checkbox for receiving push notifications for new messages posted by members to the message board.</w:t>
+      </w:r>
+    </w:p>
+    <w:p>
+      <w:pPr>
+        <w:pStyle w:val="ListParagraph"/>
+        <w:numPr>
+          <w:ilvl w:val="2"/>
+          <w:numId w:val="1"/>
+        </w:numPr>
+        <w:rPr>
+          <w:rFonts w:ascii="Times New Roman" w:hAnsi="Times New Roman" w:cs="Times New Roman"/>
+        </w:rPr>
+      </w:pPr>
+      <w:r>
+        <w:rPr>
+          <w:rFonts w:ascii="Times New Roman" w:hAnsi="Times New Roman" w:cs="Times New Roman"/>
+        </w:rPr>
+        <w:t>Checkbox for receiving push notifications for changes to the household info (name or description change, members joining or leaving).</w:t>
+      </w:r>
+    </w:p>
+    <w:p>
+      <w:pPr>
+        <w:pStyle w:val="ListParagraph"/>
+        <w:numPr>
+          <w:ilvl w:val="0"/>
+          <w:numId w:val="2"/>
+        </w:numPr>
+      </w:pPr>
+      <w:r>
+        <w:t>Voting controller</w:t>
+      </w:r>
+    </w:p>
+    <w:p>
+      <w:pPr>
+        <w:pStyle w:val="ListParagraph"/>
+        <w:numPr>
+          <w:ilvl w:val="1"/>
+          <w:numId w:val="2"/>
+        </w:numPr>
+      </w:pPr>
+      <w:r>
+        <w:t>Return list of all votes for a given household via a get request:</w:t>
+      </w:r>
+    </w:p>
+    <w:p>
+      <w:pPr>
+        <w:pStyle w:val="ListParagraph"/>
+        <w:numPr>
+          <w:ilvl w:val="2"/>
+          <w:numId w:val="2"/>
+        </w:numPr>
+        <w:rPr>
+          <w:rFonts w:ascii="Times New Roman" w:hAnsi="Times New Roman" w:cs="Times New Roman"/>
+        </w:rPr>
+      </w:pPr>
+      <w:r>
+        <w:rPr>
+          <w:rFonts w:ascii="Times New Roman" w:hAnsi="Times New Roman" w:cs="Times New Roman"/>
+        </w:rPr>
+        <w:t>Type of proposal (i.e. “Karma”, “New Landlord”, “New Member Approval”, “Evict Member”)</w:t>
+      </w:r>
+    </w:p>
+    <w:p>
+      <w:pPr>
+        <w:pStyle w:val="ListParagraph"/>
+        <w:numPr>
+          <w:ilvl w:val="2"/>
+          <w:numId w:val="2"/>
+        </w:numPr>
+        <w:rPr>
+          <w:rFonts w:ascii="Times New Roman" w:hAnsi="Times New Roman" w:cs="Times New Roman"/>
+        </w:rPr>
+      </w:pPr>
+      <w:r>
+        <w:rPr>
+          <w:rFonts w:ascii="Times New Roman" w:hAnsi="Times New Roman" w:cs="Times New Roman"/>
+        </w:rPr>
+        <w:t>Status of the vote (ex. “2 members for, 1 against, 3 needed for majority” – 3 needed for a household of 5 for example for a karma vote)</w:t>
+      </w:r>
+    </w:p>
+    <w:p>
+      <w:pPr>
+        <w:pStyle w:val="ListParagraph"/>
+        <w:numPr>
+          <w:ilvl w:val="2"/>
+          <w:numId w:val="2"/>
+        </w:numPr>
+        <w:rPr>
+          <w:rFonts w:ascii="Times New Roman" w:hAnsi="Times New Roman" w:cs="Times New Roman"/>
+        </w:rPr>
+      </w:pPr>
+      <w:r>
+        <w:rPr>
+          <w:rFonts w:ascii="Times New Roman" w:hAnsi="Times New Roman" w:cs="Times New Roman"/>
+        </w:rPr>
+        <w:t>Member the vote applies to (member if karma vote or landlord vote, user if a new member vote)</w:t>
+      </w:r>
+    </w:p>
+    <w:p>
+      <w:pPr>
+        <w:pStyle w:val="ListParagraph"/>
+        <w:numPr>
+          <w:ilvl w:val="2"/>
+          <w:numId w:val="2"/>
+        </w:numPr>
+        <w:rPr>
+          <w:rFonts w:ascii="Times New Roman" w:hAnsi="Times New Roman" w:cs="Times New Roman"/>
+        </w:rPr>
+      </w:pPr>
+      <w:r>
+        <w:rPr>
+          <w:rFonts w:ascii="Times New Roman" w:hAnsi="Times New Roman" w:cs="Times New Roman"/>
+        </w:rPr>
+        <w:t>Member who proposed the vote (or anonymous)</w:t>
+      </w:r>
+    </w:p>
+    <w:p>
+      <w:pPr>
+        <w:pStyle w:val="ListParagraph"/>
+        <w:numPr>
+          <w:ilvl w:val="2"/>
+          <w:numId w:val="2"/>
+        </w:numPr>
+        <w:rPr>
+          <w:rFonts w:ascii="Times New Roman" w:hAnsi="Times New Roman" w:cs="Times New Roman"/>
+        </w:rPr>
+      </w:pPr>
+      <w:r>
+        <w:rPr>
+          <w:rFonts w:ascii="Times New Roman" w:hAnsi="Times New Roman" w:cs="Times New Roman"/>
+        </w:rPr>
+        <w:t>Brief one-line message/description</w:t>
+      </w:r>
+    </w:p>
+    <w:p>
+      <w:pPr>
+        <w:pStyle w:val="ListParagraph"/>
+        <w:numPr>
+          <w:ilvl w:val="2"/>
+          <w:numId w:val="2"/>
+        </w:numPr>
+        <w:rPr>
+          <w:rFonts w:ascii="Times New Roman" w:hAnsi="Times New Roman" w:cs="Times New Roman"/>
+        </w:rPr>
+      </w:pPr>
+      <w:r>
+        <w:rPr>
+          <w:rFonts w:ascii="Times New Roman" w:hAnsi="Times New Roman" w:cs="Times New Roman"/>
+        </w:rPr>
+        <w:t xml:space="preserve">List of member ids that </w:t>
+      </w:r>
+      <w:r>
+        <w:rPr>
+          <w:rFonts w:ascii="Times New Roman" w:hAnsi="Times New Roman" w:cs="Times New Roman"/>
+        </w:rPr>
+        <w:t>voted</w:t>
+      </w:r>
+      <w:r>
+        <w:rPr>
+          <w:rFonts w:ascii="Times New Roman" w:hAnsi="Times New Roman" w:cs="Times New Roman"/>
+        </w:rPr>
+        <w:t xml:space="preserve"> for/against the vote</w:t>
+      </w:r>
+    </w:p>
+    <w:p>
+      <w:pPr>
+        <w:pStyle w:val="ListParagraph"/>
+        <w:numPr>
+          <w:ilvl w:val="1"/>
+          <w:numId w:val="2"/>
+        </w:numPr>
+        <w:rPr>
+          <w:rFonts w:ascii="Times New Roman" w:hAnsi="Times New Roman" w:cs="Times New Roman"/>
+        </w:rPr>
+      </w:pPr>
+      <w:r>
+        <w:rPr>
+          <w:rFonts w:ascii="Times New Roman" w:hAnsi="Times New Roman" w:cs="Times New Roman"/>
+        </w:rPr>
+        <w:t>Allow user to propose a vote for t</w:t>
+      </w:r>
+      <w:r>
+        <w:rPr>
+          <w:rFonts w:ascii="Times New Roman" w:hAnsi="Times New Roman" w:cs="Times New Roman"/>
+        </w:rPr>
+        <w:t>he household via a post request. If the user is not a member of the household, return a bad request:</w:t>
+      </w:r>
+    </w:p>
+    <w:p>
+      <w:pPr>
+        <w:pStyle w:val="ListParagraph"/>
+        <w:numPr>
+          <w:ilvl w:val="2"/>
+          <w:numId w:val="2"/>
+        </w:numPr>
+        <w:rPr>
+          <w:rFonts w:ascii="Times New Roman" w:hAnsi="Times New Roman" w:cs="Times New Roman"/>
+        </w:rPr>
+      </w:pPr>
+      <w:r>
+        <w:rPr>
+          <w:rFonts w:ascii="Times New Roman" w:hAnsi="Times New Roman" w:cs="Times New Roman"/>
+        </w:rPr>
+        <w:t>Household ID</w:t>
+      </w:r>
+    </w:p>
+    <w:p>
+      <w:pPr>
+        <w:pStyle w:val="ListParagraph"/>
+        <w:numPr>
+          <w:ilvl w:val="2"/>
+          <w:numId w:val="2"/>
+        </w:numPr>
+        <w:rPr>
+          <w:rFonts w:ascii="Times New Roman" w:hAnsi="Times New Roman" w:cs="Times New Roman"/>
+        </w:rPr>
+      </w:pPr>
+      <w:r>
+        <w:rPr>
+          <w:rFonts w:ascii="Times New Roman" w:hAnsi="Times New Roman" w:cs="Times New Roman"/>
+        </w:rPr>
+        <w:t>Type of proposal (i.e. “Karma”, “New Landlord”,  or “Evict Member”)</w:t>
+      </w:r>
+    </w:p>
+    <w:p>
+      <w:pPr>
+        <w:pStyle w:val="ListParagraph"/>
+        <w:numPr>
+          <w:ilvl w:val="2"/>
+          <w:numId w:val="2"/>
+        </w:numPr>
+        <w:rPr>
+          <w:rFonts w:ascii="Times New Roman" w:hAnsi="Times New Roman" w:cs="Times New Roman"/>
+        </w:rPr>
+      </w:pPr>
+      <w:r>
+        <w:rPr>
+          <w:rFonts w:ascii="Times New Roman" w:hAnsi="Times New Roman" w:cs="Times New Roman"/>
+        </w:rPr>
+        <w:t>Member to which it applies</w:t>
+      </w:r>
+    </w:p>
+    <w:p>
+      <w:pPr>
+        <w:pStyle w:val="ListParagraph"/>
+        <w:numPr>
+          <w:ilvl w:val="2"/>
+          <w:numId w:val="2"/>
+        </w:numPr>
+        <w:rPr>
+          <w:rFonts w:ascii="Times New Roman" w:hAnsi="Times New Roman" w:cs="Times New Roman"/>
+        </w:rPr>
+      </w:pPr>
+      <w:r>
+        <w:rPr>
+          <w:rFonts w:ascii="Times New Roman" w:hAnsi="Times New Roman" w:cs="Times New Roman"/>
+        </w:rPr>
+        <w:t>If karma proposal, amount of karma to be added/deducted</w:t>
+      </w:r>
+    </w:p>
+    <w:p>
+      <w:pPr>
+        <w:pStyle w:val="ListParagraph"/>
+        <w:numPr>
+          <w:ilvl w:val="2"/>
+          <w:numId w:val="2"/>
+        </w:numPr>
+        <w:rPr>
+          <w:rFonts w:ascii="Times New Roman" w:hAnsi="Times New Roman" w:cs="Times New Roman"/>
+        </w:rPr>
+      </w:pPr>
+      <w:r>
+        <w:rPr>
+          <w:rFonts w:ascii="Times New Roman" w:hAnsi="Times New Roman" w:cs="Times New Roman"/>
+        </w:rPr>
+        <w:t>Whether proposal should be made anonymously</w:t>
+      </w:r>
+    </w:p>
+    <w:p>
+      <w:pPr>
+        <w:pStyle w:val="ListParagraph"/>
+        <w:numPr>
+          <w:ilvl w:val="2"/>
+          <w:numId w:val="2"/>
+        </w:numPr>
+        <w:rPr>
+          <w:rFonts w:ascii="Times New Roman" w:hAnsi="Times New Roman" w:cs="Times New Roman"/>
+        </w:rPr>
+      </w:pPr>
+      <w:r>
+        <w:rPr>
+          <w:rFonts w:ascii="Times New Roman" w:hAnsi="Times New Roman" w:cs="Times New Roman"/>
+        </w:rPr>
+        <w:t>Brief one-line message/description</w:t>
+      </w:r>
+    </w:p>
+    <w:p>
+      <w:pPr>
+        <w:pStyle w:val="ListParagraph"/>
+        <w:numPr>
+          <w:ilvl w:val="1"/>
+          <w:numId w:val="2"/>
+        </w:numPr>
+        <w:rPr>
+          <w:rFonts w:ascii="Times New Roman" w:hAnsi="Times New Roman" w:cs="Times New Roman"/>
+        </w:rPr>
+      </w:pPr>
+      <w:r>
+        <w:rPr>
+          <w:rFonts w:ascii="Times New Roman" w:hAnsi="Times New Roman" w:cs="Times New Roman"/>
+        </w:rPr>
+        <w:t>Allow users of a particular household to cast a vote for an existing vote. Each member is only given one vote and may not take back their vote. The controller will accept a vote containing:</w:t>
+      </w:r>
+    </w:p>
+    <w:p>
+      <w:pPr>
+        <w:pStyle w:val="ListParagraph"/>
+        <w:numPr>
+          <w:ilvl w:val="2"/>
+          <w:numId w:val="2"/>
+        </w:numPr>
+        <w:rPr>
+          <w:rFonts w:ascii="Times New Roman" w:hAnsi="Times New Roman" w:cs="Times New Roman"/>
+        </w:rPr>
+      </w:pPr>
+      <w:r>
+        <w:rPr>
+          <w:rFonts w:ascii="Times New Roman" w:hAnsi="Times New Roman" w:cs="Times New Roman"/>
+        </w:rPr>
+        <w:t>The id of the vote</w:t>
+      </w:r>
+    </w:p>
+    <w:p>
+      <w:pPr>
+        <w:pStyle w:val="ListParagraph"/>
+        <w:numPr>
+          <w:ilvl w:val="2"/>
+          <w:numId w:val="2"/>
+        </w:numPr>
+        <w:rPr>
+          <w:rFonts w:ascii="Times New Roman" w:hAnsi="Times New Roman" w:cs="Times New Roman"/>
+        </w:rPr>
+      </w:pPr>
+      <w:r>
+        <w:rPr>
+          <w:rFonts w:ascii="Times New Roman" w:hAnsi="Times New Roman" w:cs="Times New Roman"/>
+        </w:rPr>
+        <w:t>The vote, “For” or “Against”</w:t>
+      </w:r>
       <w:bookmarkStart w:id="0" w:name="_GoBack"/>
       <w:bookmarkEnd w:id="0"/>
-    </w:p>
-    <w:p>
-      <w:pPr>
-        <w:pStyle w:val="ListParagraph"/>
-        <w:numPr>
-          <w:ilvl w:val="1"/>
-          <w:numId w:val="1"/>
-        </w:numPr>
-      </w:pPr>
-      <w:r>
-        <w:t xml:space="preserve">Get list of </w:t>
-      </w:r>
-      <w:r>
-        <w:t>member</w:t>
-      </w:r>
-      <w:r>
-        <w:t xml:space="preserve"> for a household ID via a get request with following info:</w:t>
-      </w:r>
-    </w:p>
-    <w:p>
-      <w:pPr>
-        <w:pStyle w:val="ListParagraph"/>
-        <w:numPr>
-          <w:ilvl w:val="2"/>
-          <w:numId w:val="1"/>
-        </w:numPr>
-        <w:rPr>
-          <w:rFonts w:ascii="Times New Roman" w:hAnsi="Times New Roman" w:cs="Times New Roman"/>
-        </w:rPr>
-      </w:pPr>
-      <w:r>
-        <w:rPr>
-          <w:rFonts w:ascii="Times New Roman" w:hAnsi="Times New Roman" w:cs="Times New Roman"/>
-        </w:rPr>
-        <w:t>Name of the member (from Facebook)</w:t>
-      </w:r>
-    </w:p>
-    <w:p>
-      <w:pPr>
-        <w:pStyle w:val="ListParagraph"/>
-        <w:numPr>
-          <w:ilvl w:val="2"/>
-          <w:numId w:val="1"/>
-        </w:numPr>
-        <w:rPr>
-          <w:rFonts w:ascii="Times New Roman" w:hAnsi="Times New Roman" w:cs="Times New Roman"/>
-        </w:rPr>
-      </w:pPr>
-      <w:r>
-        <w:rPr>
-          <w:rFonts w:ascii="Times New Roman" w:hAnsi="Times New Roman" w:cs="Times New Roman"/>
-        </w:rPr>
-        <w:t>Member status (approved, pending, declined)</w:t>
-      </w:r>
-    </w:p>
-    <w:p>
-      <w:pPr>
-        <w:pStyle w:val="ListParagraph"/>
-        <w:numPr>
-          <w:ilvl w:val="2"/>
-          <w:numId w:val="1"/>
-        </w:numPr>
-        <w:rPr>
-          <w:rFonts w:ascii="Times New Roman" w:hAnsi="Times New Roman" w:cs="Times New Roman"/>
-        </w:rPr>
-      </w:pPr>
-      <w:r>
-        <w:rPr>
-          <w:rFonts w:ascii="Times New Roman" w:hAnsi="Times New Roman" w:cs="Times New Roman"/>
-        </w:rPr>
-        <w:t>Current karma balance</w:t>
-      </w:r>
-    </w:p>
-    <w:p>
-      <w:pPr>
-        <w:pStyle w:val="ListParagraph"/>
-        <w:numPr>
-          <w:ilvl w:val="2"/>
-          <w:numId w:val="1"/>
-        </w:numPr>
-      </w:pPr>
-      <w:r>
-        <w:t>Whether member is current Landlord</w:t>
-      </w:r>
-    </w:p>
-    <w:p>
-      <w:pPr>
-        <w:pStyle w:val="ListParagraph"/>
-        <w:numPr>
-          <w:ilvl w:val="2"/>
-          <w:numId w:val="1"/>
-        </w:numPr>
-      </w:pPr>
-      <w:r>
-        <w:t>Whether member is currently under vote to be Landlord</w:t>
-      </w:r>
-    </w:p>
-    <w:p>
-      <w:pPr>
-        <w:pStyle w:val="ListParagraph"/>
-        <w:numPr>
-          <w:ilvl w:val="2"/>
-          <w:numId w:val="1"/>
-        </w:numPr>
-      </w:pPr>
-      <w:r>
-        <w:t>Whether member is currently under vote to be approved</w:t>
-      </w:r>
-    </w:p>
-    <w:p>
-      <w:pPr>
-        <w:pStyle w:val="ListParagraph"/>
-        <w:numPr>
-          <w:ilvl w:val="2"/>
-          <w:numId w:val="1"/>
-        </w:numPr>
-      </w:pPr>
-      <w:r>
-        <w:t>Whether member is currently under vote to be evicted</w:t>
-      </w:r>
-    </w:p>
-    <w:p>
-      <w:pPr>
-        <w:pStyle w:val="ListParagraph"/>
-        <w:ind w:left="2160"/>
-      </w:pPr>
-    </w:p>
-    <w:p>
-      <w:pPr>
-        <w:pStyle w:val="ListParagraph"/>
-        <w:numPr>
-          <w:ilvl w:val="0"/>
-          <w:numId w:val="1"/>
-        </w:numPr>
-      </w:pPr>
-      <w:r>
-        <w:t>Notification controller:</w:t>
-      </w:r>
-    </w:p>
-    <w:p>
-      <w:pPr>
-        <w:pStyle w:val="ListParagraph"/>
-        <w:numPr>
-          <w:ilvl w:val="1"/>
-          <w:numId w:val="1"/>
-        </w:numPr>
-      </w:pPr>
-      <w:r>
-        <w:t>Return notification preferences for the user for a given household via a get request, and allow a user to update these preferences via a post request:</w:t>
-      </w:r>
-    </w:p>
-    <w:p>
-      <w:pPr>
-        <w:pStyle w:val="ListParagraph"/>
-        <w:numPr>
-          <w:ilvl w:val="2"/>
-          <w:numId w:val="1"/>
-        </w:numPr>
-        <w:rPr>
-          <w:rFonts w:ascii="Times New Roman" w:hAnsi="Times New Roman" w:cs="Times New Roman"/>
-        </w:rPr>
-      </w:pPr>
-      <w:r>
-        <w:rPr>
-          <w:rFonts w:ascii="Times New Roman" w:hAnsi="Times New Roman" w:cs="Times New Roman"/>
-        </w:rPr>
-        <w:lastRenderedPageBreak/>
-        <w:t>Receiving push notifications for updates on requests/votes (vote increase, request approved, request failed, etc).</w:t>
-      </w:r>
-    </w:p>
-    <w:p>
-      <w:pPr>
-        <w:pStyle w:val="ListParagraph"/>
-        <w:numPr>
-          <w:ilvl w:val="2"/>
-          <w:numId w:val="1"/>
-        </w:numPr>
-        <w:rPr>
-          <w:rFonts w:ascii="Times New Roman" w:hAnsi="Times New Roman" w:cs="Times New Roman"/>
-        </w:rPr>
-      </w:pPr>
-      <w:r>
-        <w:rPr>
-          <w:rFonts w:ascii="Times New Roman" w:hAnsi="Times New Roman" w:cs="Times New Roman"/>
-        </w:rPr>
-        <w:t>Checkbox for receiving push notifications for new messages posted by members to the message board.</w:t>
-      </w:r>
-    </w:p>
-    <w:p>
-      <w:pPr>
-        <w:pStyle w:val="ListParagraph"/>
-        <w:numPr>
-          <w:ilvl w:val="2"/>
-          <w:numId w:val="1"/>
-        </w:numPr>
-        <w:rPr>
-          <w:rFonts w:ascii="Times New Roman" w:hAnsi="Times New Roman" w:cs="Times New Roman"/>
-        </w:rPr>
-      </w:pPr>
-      <w:r>
-        <w:rPr>
-          <w:rFonts w:ascii="Times New Roman" w:hAnsi="Times New Roman" w:cs="Times New Roman"/>
-        </w:rPr>
-        <w:t>Checkbox for receiving push notifications for changes to the household info (name or description change, members joining or leaving).</w:t>
-      </w:r>
-    </w:p>
-    <w:p>
-      <w:pPr>
-        <w:pStyle w:val="ListParagraph"/>
-        <w:numPr>
-          <w:ilvl w:val="2"/>
-          <w:numId w:val="1"/>
-        </w:numPr>
-      </w:pPr>
-    </w:p>
-    <w:p>
-      <w:pPr>
-        <w:pStyle w:val="ListParagraph"/>
-        <w:numPr>
-          <w:ilvl w:val="0"/>
-          <w:numId w:val="2"/>
-        </w:numPr>
-      </w:pPr>
-      <w:r>
-        <w:t>Voting controller</w:t>
-      </w:r>
-    </w:p>
-    <w:p>
-      <w:pPr>
-        <w:pStyle w:val="ListParagraph"/>
-        <w:numPr>
-          <w:ilvl w:val="1"/>
-          <w:numId w:val="2"/>
-        </w:numPr>
-      </w:pPr>
-      <w:r>
-        <w:t>Return list of all votes for a given household via a get request:</w:t>
-      </w:r>
-    </w:p>
-    <w:p>
-      <w:pPr>
-        <w:pStyle w:val="ListParagraph"/>
-        <w:numPr>
-          <w:ilvl w:val="2"/>
-          <w:numId w:val="2"/>
-        </w:numPr>
-        <w:rPr>
-          <w:rFonts w:ascii="Times New Roman" w:hAnsi="Times New Roman" w:cs="Times New Roman"/>
-        </w:rPr>
-      </w:pPr>
-      <w:r>
-        <w:rPr>
-          <w:rFonts w:ascii="Times New Roman" w:hAnsi="Times New Roman" w:cs="Times New Roman"/>
-        </w:rPr>
-        <w:t>Type of proposal (i.e. “Karma”, “New Landlord”, “New Member Approval”, “Evict Member”)</w:t>
-      </w:r>
-    </w:p>
-    <w:p>
-      <w:pPr>
-        <w:pStyle w:val="ListParagraph"/>
-        <w:numPr>
-          <w:ilvl w:val="2"/>
-          <w:numId w:val="2"/>
-        </w:numPr>
-        <w:rPr>
-          <w:rFonts w:ascii="Times New Roman" w:hAnsi="Times New Roman" w:cs="Times New Roman"/>
-        </w:rPr>
-      </w:pPr>
-      <w:r>
-        <w:rPr>
-          <w:rFonts w:ascii="Times New Roman" w:hAnsi="Times New Roman" w:cs="Times New Roman"/>
-        </w:rPr>
-        <w:t>Status of the vote (ex. “2 members for, 1 against, 3 needed for majority” – 3 needed for a household of 5 for example for a karma vote)</w:t>
-      </w:r>
-    </w:p>
-    <w:p>
-      <w:pPr>
-        <w:pStyle w:val="ListParagraph"/>
-        <w:numPr>
-          <w:ilvl w:val="2"/>
-          <w:numId w:val="2"/>
-        </w:numPr>
-        <w:rPr>
-          <w:rFonts w:ascii="Times New Roman" w:hAnsi="Times New Roman" w:cs="Times New Roman"/>
-        </w:rPr>
-      </w:pPr>
-      <w:r>
-        <w:rPr>
-          <w:rFonts w:ascii="Times New Roman" w:hAnsi="Times New Roman" w:cs="Times New Roman"/>
-        </w:rPr>
-        <w:t>Member the vote applies to (member if karma vote or landlord vote, user if a new member vote)</w:t>
-      </w:r>
-    </w:p>
-    <w:p>
-      <w:pPr>
-        <w:pStyle w:val="ListParagraph"/>
-        <w:numPr>
-          <w:ilvl w:val="2"/>
-          <w:numId w:val="2"/>
-        </w:numPr>
-        <w:rPr>
-          <w:rFonts w:ascii="Times New Roman" w:hAnsi="Times New Roman" w:cs="Times New Roman"/>
-        </w:rPr>
-      </w:pPr>
-      <w:r>
-        <w:rPr>
-          <w:rFonts w:ascii="Times New Roman" w:hAnsi="Times New Roman" w:cs="Times New Roman"/>
-        </w:rPr>
-        <w:t>Member who proposed the vote (or anonymous)</w:t>
-      </w:r>
-    </w:p>
-    <w:p>
-      <w:pPr>
-        <w:pStyle w:val="ListParagraph"/>
-        <w:numPr>
-          <w:ilvl w:val="2"/>
-          <w:numId w:val="2"/>
-        </w:numPr>
-        <w:rPr>
-          <w:rFonts w:ascii="Times New Roman" w:hAnsi="Times New Roman" w:cs="Times New Roman"/>
-        </w:rPr>
-      </w:pPr>
-      <w:r>
-        <w:rPr>
-          <w:rFonts w:ascii="Times New Roman" w:hAnsi="Times New Roman" w:cs="Times New Roman"/>
-        </w:rPr>
-        <w:t>Brief one-line message/description</w:t>
-      </w:r>
-    </w:p>
-    <w:p>
-      <w:pPr>
-        <w:pStyle w:val="ListParagraph"/>
-        <w:numPr>
-          <w:ilvl w:val="2"/>
-          <w:numId w:val="2"/>
-        </w:numPr>
-        <w:rPr>
-          <w:rFonts w:ascii="Times New Roman" w:hAnsi="Times New Roman" w:cs="Times New Roman"/>
-        </w:rPr>
-      </w:pPr>
-      <w:r>
-        <w:rPr>
-          <w:rFonts w:ascii="Times New Roman" w:hAnsi="Times New Roman" w:cs="Times New Roman"/>
-        </w:rPr>
-        <w:t xml:space="preserve">List of member ids that </w:t>
-      </w:r>
-      <w:r>
-        <w:rPr>
-          <w:rFonts w:ascii="Times New Roman" w:hAnsi="Times New Roman" w:cs="Times New Roman"/>
-        </w:rPr>
-        <w:t>voted</w:t>
-      </w:r>
-      <w:r>
-        <w:rPr>
-          <w:rFonts w:ascii="Times New Roman" w:hAnsi="Times New Roman" w:cs="Times New Roman"/>
-        </w:rPr>
-        <w:t xml:space="preserve"> for/against the vote</w:t>
-      </w:r>
-    </w:p>
-    <w:p>
-      <w:pPr>
-        <w:pStyle w:val="ListParagraph"/>
-        <w:numPr>
-          <w:ilvl w:val="1"/>
-          <w:numId w:val="2"/>
-        </w:numPr>
-        <w:rPr>
-          <w:rFonts w:ascii="Times New Roman" w:hAnsi="Times New Roman" w:cs="Times New Roman"/>
-        </w:rPr>
-      </w:pPr>
-      <w:r>
-        <w:rPr>
-          <w:rFonts w:ascii="Times New Roman" w:hAnsi="Times New Roman" w:cs="Times New Roman"/>
-        </w:rPr>
-        <w:t>Allow user to propose a vote for the household via a post request:</w:t>
-      </w:r>
-    </w:p>
-    <w:p>
-      <w:pPr>
-        <w:pStyle w:val="ListParagraph"/>
-        <w:numPr>
-          <w:ilvl w:val="2"/>
-          <w:numId w:val="2"/>
-        </w:numPr>
-        <w:rPr>
-          <w:rFonts w:ascii="Times New Roman" w:hAnsi="Times New Roman" w:cs="Times New Roman"/>
-        </w:rPr>
-      </w:pPr>
-      <w:r>
-        <w:rPr>
-          <w:rFonts w:ascii="Times New Roman" w:hAnsi="Times New Roman" w:cs="Times New Roman"/>
-        </w:rPr>
-        <w:t>Household ID</w:t>
-      </w:r>
-    </w:p>
-    <w:p>
-      <w:pPr>
-        <w:pStyle w:val="ListParagraph"/>
-        <w:numPr>
-          <w:ilvl w:val="2"/>
-          <w:numId w:val="2"/>
-        </w:numPr>
-        <w:rPr>
-          <w:rFonts w:ascii="Times New Roman" w:hAnsi="Times New Roman" w:cs="Times New Roman"/>
-        </w:rPr>
-      </w:pPr>
-      <w:r>
-        <w:rPr>
-          <w:rFonts w:ascii="Times New Roman" w:hAnsi="Times New Roman" w:cs="Times New Roman"/>
-        </w:rPr>
-        <w:t>Type of proposal (i.e. “Karma”, “New Landlord”,  or “Evict Member”)</w:t>
-      </w:r>
-    </w:p>
-    <w:p>
-      <w:pPr>
-        <w:pStyle w:val="ListParagraph"/>
-        <w:numPr>
-          <w:ilvl w:val="2"/>
-          <w:numId w:val="2"/>
-        </w:numPr>
-        <w:rPr>
-          <w:rFonts w:ascii="Times New Roman" w:hAnsi="Times New Roman" w:cs="Times New Roman"/>
-        </w:rPr>
-      </w:pPr>
-      <w:r>
-        <w:rPr>
-          <w:rFonts w:ascii="Times New Roman" w:hAnsi="Times New Roman" w:cs="Times New Roman"/>
-        </w:rPr>
-        <w:t>Member to which it applies</w:t>
-      </w:r>
-    </w:p>
-    <w:p>
-      <w:pPr>
-        <w:pStyle w:val="ListParagraph"/>
-        <w:numPr>
-          <w:ilvl w:val="2"/>
-          <w:numId w:val="2"/>
-        </w:numPr>
-        <w:rPr>
-          <w:rFonts w:ascii="Times New Roman" w:hAnsi="Times New Roman" w:cs="Times New Roman"/>
-        </w:rPr>
-      </w:pPr>
-      <w:r>
-        <w:rPr>
-          <w:rFonts w:ascii="Times New Roman" w:hAnsi="Times New Roman" w:cs="Times New Roman"/>
-        </w:rPr>
-        <w:t>If karma proposal, amount of karma to be added/deducted</w:t>
-      </w:r>
-    </w:p>
-    <w:p>
-      <w:pPr>
-        <w:pStyle w:val="ListParagraph"/>
-        <w:numPr>
-          <w:ilvl w:val="2"/>
-          <w:numId w:val="2"/>
-        </w:numPr>
-        <w:rPr>
-          <w:rFonts w:ascii="Times New Roman" w:hAnsi="Times New Roman" w:cs="Times New Roman"/>
-        </w:rPr>
-      </w:pPr>
-      <w:r>
-        <w:rPr>
-          <w:rFonts w:ascii="Times New Roman" w:hAnsi="Times New Roman" w:cs="Times New Roman"/>
-        </w:rPr>
-        <w:t>Whether proposal should be made anonymously</w:t>
-      </w:r>
-    </w:p>
-    <w:p>
-      <w:pPr>
-        <w:pStyle w:val="ListParagraph"/>
-        <w:numPr>
-          <w:ilvl w:val="2"/>
-          <w:numId w:val="2"/>
-        </w:numPr>
-        <w:rPr>
-          <w:rFonts w:ascii="Times New Roman" w:hAnsi="Times New Roman" w:cs="Times New Roman"/>
-        </w:rPr>
-      </w:pPr>
-      <w:r>
-        <w:rPr>
-          <w:rFonts w:ascii="Times New Roman" w:hAnsi="Times New Roman" w:cs="Times New Roman"/>
-        </w:rPr>
-        <w:t>Brief one-line message/description</w:t>
-      </w:r>
     </w:p>
     <w:p>
       <w:pPr>

</xml_diff>

<commit_message>
added auth and client code for HH creation
</commit_message>
<xml_diff>
--- a/Design Specs/Design Specs.docx
+++ b/Design Specs/Design Specs.docx
@@ -59,7 +59,21 @@
         </w:numPr>
       </w:pPr>
       <w:r>
-        <w:t>Return a list of the user’s Facebook Friends who are also using the app via a Get request</w:t>
+        <w:t xml:space="preserve">Return a list of </w:t>
+      </w:r>
+      <w:r>
+        <w:t>house</w:t>
+      </w:r>
+      <w:bookmarkStart w:id="0" w:name="_GoBack"/>
+      <w:bookmarkEnd w:id="0"/>
+      <w:r>
+        <w:t xml:space="preserve">holds of </w:t>
+      </w:r>
+      <w:r>
+        <w:t>the user’s Facebook Friends who are also using the app via a Get request</w:t>
+      </w:r>
+      <w:r>
+        <w:t>, but that the user is not a part of</w:t>
       </w:r>
     </w:p>
     <w:p>
@@ -566,6 +580,7 @@
         </w:numPr>
       </w:pPr>
       <w:r>
+        <w:lastRenderedPageBreak/>
         <w:t>Return notification preferences for the user for a given household via a get request, and allow a user to update these preferences via a post request:</w:t>
       </w:r>
     </w:p>
@@ -584,8 +599,21 @@
         <w:rPr>
           <w:rFonts w:ascii="Times New Roman" w:hAnsi="Times New Roman" w:cs="Times New Roman"/>
         </w:rPr>
-        <w:lastRenderedPageBreak/>
-        <w:t>Receiving push notifications for updates on requests/votes (vote increase, request approved, request failed, etc).</w:t>
+        <w:t xml:space="preserve">Receiving push notifications for updates on requests/votes (vote increase, request approved, request failed, </w:t>
+      </w:r>
+      <w:proofErr w:type="spellStart"/>
+      <w:r>
+        <w:rPr>
+          <w:rFonts w:ascii="Times New Roman" w:hAnsi="Times New Roman" w:cs="Times New Roman"/>
+        </w:rPr>
+        <w:t>etc</w:t>
+      </w:r>
+      <w:proofErr w:type="spellEnd"/>
+      <w:r>
+        <w:rPr>
+          <w:rFonts w:ascii="Times New Roman" w:hAnsi="Times New Roman" w:cs="Times New Roman"/>
+        </w:rPr>
+        <w:t>).</w:t>
       </w:r>
     </w:p>
     <w:p>
@@ -953,8 +981,6 @@
         </w:rPr>
         <w:t>The vote, “For” or “Against”</w:t>
       </w:r>
-      <w:bookmarkStart w:id="0" w:name="_GoBack"/>
-      <w:bookmarkEnd w:id="0"/>
     </w:p>
     <w:p>
       <w:pPr>

</xml_diff>

<commit_message>
fixed HH get method
</commit_message>
<xml_diff>
--- a/Design Specs/Design Specs.docx
+++ b/Design Specs/Design Specs.docx
@@ -124,40 +124,46 @@
       <w:r>
         <w:t xml:space="preserve"> and return the user’s id</w:t>
       </w:r>
+    </w:p>
+    <w:p>
+      <w:pPr>
+        <w:pStyle w:val="ListParagraph"/>
+        <w:ind w:left="2160"/>
+      </w:pPr>
+    </w:p>
+    <w:p>
+      <w:pPr>
+        <w:pStyle w:val="ListParagraph"/>
+        <w:numPr>
+          <w:ilvl w:val="0"/>
+          <w:numId w:val="1"/>
+        </w:numPr>
+      </w:pPr>
+      <w:r>
+        <w:t>Household</w:t>
+      </w:r>
+      <w:r>
+        <w:t xml:space="preserve"> Controller</w:t>
+      </w:r>
+    </w:p>
+    <w:p>
+      <w:pPr>
+        <w:pStyle w:val="ListParagraph"/>
+        <w:numPr>
+          <w:ilvl w:val="1"/>
+          <w:numId w:val="1"/>
+        </w:numPr>
+      </w:pPr>
+      <w:r>
+        <w:t>Return a list of household</w:t>
+      </w:r>
+      <w:r>
+        <w:t>s</w:t>
+      </w:r>
       <w:bookmarkStart w:id="0" w:name="_GoBack"/>
       <w:bookmarkEnd w:id="0"/>
-    </w:p>
-    <w:p>
-      <w:pPr>
-        <w:pStyle w:val="ListParagraph"/>
-        <w:ind w:left="2160"/>
-      </w:pPr>
-    </w:p>
-    <w:p>
-      <w:pPr>
-        <w:pStyle w:val="ListParagraph"/>
-        <w:numPr>
-          <w:ilvl w:val="0"/>
-          <w:numId w:val="1"/>
-        </w:numPr>
-      </w:pPr>
-      <w:r>
-        <w:t>Household</w:t>
-      </w:r>
-      <w:r>
-        <w:t xml:space="preserve"> Controller</w:t>
-      </w:r>
-    </w:p>
-    <w:p>
-      <w:pPr>
-        <w:pStyle w:val="ListParagraph"/>
-        <w:numPr>
-          <w:ilvl w:val="1"/>
-          <w:numId w:val="1"/>
-        </w:numPr>
-      </w:pPr>
-      <w:r>
-        <w:t>Return a list of household IDs the user belongs to via a get request</w:t>
+      <w:r>
+        <w:t xml:space="preserve"> the user belongs to via a get request</w:t>
       </w:r>
     </w:p>
     <w:p>

</xml_diff>